<commit_message>
Publicação de novas versões do caso de uso ECFUC0904 - Parametrizar processamento do Agente Digital Fiscal, para ajustes nas interfaces.
</commit_message>
<xml_diff>
--- a/01_DOCUMENTACAO_TECNICA/03_ECF/01_REQ/01_UC-ECF0900/ECFUC0904 - Parametrizar processamento do Agente Digital Fiscal.docx
+++ b/01_DOCUMENTACAO_TECNICA/03_ECF/01_REQ/01_UC-ECF0900/ECFUC0904 - Parametrizar processamento do Agente Digital Fiscal.docx
@@ -709,7 +709,7 @@
           <w:szCs w:val="22"/>
           <w:lang w:val="pt-BR" w:eastAsia="ja-JP"/>
         </w:rPr>
-        <w:t>12/09</w:t>
+        <w:t>06/10</w:t>
       </w:r>
       <w:r>
         <w:rPr>
@@ -1420,6 +1420,88 @@
           </w:p>
         </w:tc>
       </w:tr>
+      <w:tr>
+        <w:tc>
+          <w:tcPr>
+            <w:tcW w:w="1985" w:type="dxa"/>
+            <w:tcBorders>
+              <w:top w:val="single" w:sz="6" w:space="0" w:color="auto"/>
+              <w:left w:val="single" w:sz="6" w:space="0" w:color="auto"/>
+              <w:bottom w:val="single" w:sz="6" w:space="0" w:color="auto"/>
+              <w:right w:val="single" w:sz="6" w:space="0" w:color="auto"/>
+            </w:tcBorders>
+          </w:tcPr>
+          <w:p>
+            <w:pPr>
+              <w:pStyle w:val="Recuonormal"/>
+              <w:jc w:val="both"/>
+              <w:rPr>
+                <w:lang w:val="pt-BR"/>
+              </w:rPr>
+            </w:pPr>
+            <w:r>
+              <w:rPr>
+                <w:lang w:val="pt-BR"/>
+              </w:rPr>
+              <w:t>06/10/2016</w:t>
+            </w:r>
+          </w:p>
+        </w:tc>
+        <w:tc>
+          <w:tcPr>
+            <w:tcW w:w="4820" w:type="dxa"/>
+            <w:tcBorders>
+              <w:top w:val="single" w:sz="6" w:space="0" w:color="auto"/>
+              <w:left w:val="single" w:sz="6" w:space="0" w:color="auto"/>
+              <w:bottom w:val="single" w:sz="6" w:space="0" w:color="auto"/>
+              <w:right w:val="single" w:sz="6" w:space="0" w:color="auto"/>
+            </w:tcBorders>
+          </w:tcPr>
+          <w:p>
+            <w:pPr>
+              <w:pStyle w:val="Recuonormal"/>
+              <w:jc w:val="both"/>
+              <w:rPr>
+                <w:lang w:val="pt-BR"/>
+              </w:rPr>
+            </w:pPr>
+            <w:r>
+              <w:rPr>
+                <w:lang w:val="pt-BR"/>
+              </w:rPr>
+              <w:t>Ajustes nas interfaces</w:t>
+            </w:r>
+          </w:p>
+        </w:tc>
+        <w:tc>
+          <w:tcPr>
+            <w:tcW w:w="2693" w:type="dxa"/>
+            <w:tcBorders>
+              <w:top w:val="single" w:sz="6" w:space="0" w:color="auto"/>
+              <w:left w:val="single" w:sz="6" w:space="0" w:color="auto"/>
+              <w:bottom w:val="single" w:sz="6" w:space="0" w:color="auto"/>
+              <w:right w:val="single" w:sz="6" w:space="0" w:color="auto"/>
+            </w:tcBorders>
+          </w:tcPr>
+          <w:p>
+            <w:pPr>
+              <w:pStyle w:val="Recuonormal"/>
+              <w:jc w:val="both"/>
+              <w:rPr>
+                <w:lang w:val="pt-BR"/>
+              </w:rPr>
+            </w:pPr>
+            <w:r>
+              <w:rPr>
+                <w:lang w:val="pt-BR"/>
+              </w:rPr>
+              <w:t>Chaim R.</w:t>
+            </w:r>
+            <w:bookmarkStart w:id="0" w:name="_GoBack"/>
+            <w:bookmarkEnd w:id="0"/>
+          </w:p>
+        </w:tc>
+      </w:tr>
     </w:tbl>
     <w:p>
       <w:pPr>
@@ -1451,8 +1533,6 @@
         </w:rPr>
         <w:br w:type="page"/>
       </w:r>
-      <w:bookmarkStart w:id="0" w:name="_GoBack"/>
-      <w:bookmarkEnd w:id="0"/>
     </w:p>
     <w:p>
       <w:pPr>
@@ -3596,8 +3676,8 @@
       <w:bookmarkStart w:id="11" w:name="_Toc101248482"/>
       <w:bookmarkStart w:id="12" w:name="_Toc102377887"/>
       <w:bookmarkStart w:id="13" w:name="_Toc408584585"/>
-      <w:bookmarkStart w:id="14" w:name="_Toc436203381"/>
-      <w:bookmarkStart w:id="15" w:name="_Toc461548061"/>
+      <w:bookmarkStart w:id="14" w:name="_Toc461548061"/>
+      <w:bookmarkStart w:id="15" w:name="_Toc436203381"/>
       <w:r>
         <w:rPr>
           <w:lang w:val="pt-BR"/>
@@ -3613,7 +3693,7 @@
       <w:bookmarkEnd w:id="11"/>
       <w:bookmarkEnd w:id="12"/>
       <w:bookmarkEnd w:id="13"/>
-      <w:bookmarkEnd w:id="15"/>
+      <w:bookmarkEnd w:id="14"/>
     </w:p>
     <w:p>
       <w:pPr>
@@ -4114,9 +4194,9 @@
         </w:rPr>
       </w:pPr>
       <w:bookmarkStart w:id="19" w:name="_Toc408584586"/>
-      <w:bookmarkStart w:id="20" w:name="_Toc100995325"/>
-      <w:bookmarkStart w:id="21" w:name="_Toc114038718"/>
-      <w:bookmarkStart w:id="22" w:name="_Toc461548062"/>
+      <w:bookmarkStart w:id="20" w:name="_Toc461548062"/>
+      <w:bookmarkStart w:id="21" w:name="_Toc100995325"/>
+      <w:bookmarkStart w:id="22" w:name="_Toc114038718"/>
       <w:r>
         <w:rPr>
           <w:lang w:val="pt-BR"/>
@@ -4124,7 +4204,7 @@
         <w:t>Fluxos Alternativos</w:t>
       </w:r>
       <w:bookmarkEnd w:id="19"/>
-      <w:bookmarkEnd w:id="22"/>
+      <w:bookmarkEnd w:id="20"/>
     </w:p>
     <w:p>
       <w:pPr>
@@ -4839,12 +4919,12 @@
         </w:rPr>
       </w:pPr>
       <w:bookmarkStart w:id="25" w:name="_Toc408584587"/>
-      <w:bookmarkStart w:id="26" w:name="_Toc101248486"/>
-      <w:bookmarkStart w:id="27" w:name="_Toc102377891"/>
-      <w:bookmarkStart w:id="28" w:name="_Toc461548063"/>
-      <w:bookmarkEnd w:id="14"/>
-      <w:bookmarkEnd w:id="20"/>
+      <w:bookmarkStart w:id="26" w:name="_Toc461548063"/>
+      <w:bookmarkStart w:id="27" w:name="_Toc101248486"/>
+      <w:bookmarkStart w:id="28" w:name="_Toc102377891"/>
+      <w:bookmarkEnd w:id="15"/>
       <w:bookmarkEnd w:id="21"/>
+      <w:bookmarkEnd w:id="22"/>
       <w:r>
         <w:rPr>
           <w:lang w:val="pt-BR"/>
@@ -4852,7 +4932,7 @@
         <w:t>Fluxos de Exceção</w:t>
       </w:r>
       <w:bookmarkEnd w:id="25"/>
-      <w:bookmarkEnd w:id="28"/>
+      <w:bookmarkEnd w:id="26"/>
     </w:p>
     <w:p>
       <w:pPr>
@@ -5548,8 +5628,8 @@
       <w:bookmarkStart w:id="32" w:name="_Toc102377895"/>
       <w:bookmarkStart w:id="33" w:name="_Toc408584588"/>
       <w:bookmarkStart w:id="34" w:name="_Toc461548065"/>
-      <w:bookmarkEnd w:id="26"/>
       <w:bookmarkEnd w:id="27"/>
+      <w:bookmarkEnd w:id="28"/>
       <w:r>
         <w:rPr>
           <w:lang w:val="pt-BR"/>
@@ -5674,10 +5754,10 @@
           <w:lang w:val="pt-BR" w:eastAsia="pt-BR"/>
         </w:rPr>
         <w:drawing>
-          <wp:inline distT="0" distB="0" distL="0" distR="0" wp14:anchorId="6BEBF1C7" wp14:editId="28420DFE">
-            <wp:extent cx="8349077" cy="4684144"/>
-            <wp:effectExtent l="0" t="0" r="0" b="2540"/>
-            <wp:docPr id="5" name="Imagem 5"/>
+          <wp:inline distT="0" distB="0" distL="0" distR="0" wp14:anchorId="766E1EBF" wp14:editId="6CF535CB">
+            <wp:extent cx="8382879" cy="4891177"/>
+            <wp:effectExtent l="0" t="0" r="0" b="5080"/>
+            <wp:docPr id="2" name="Imagem 2"/>
             <wp:cNvGraphicFramePr>
               <a:graphicFrameLocks xmlns:a="http://schemas.openxmlformats.org/drawingml/2006/main" noChangeAspect="1"/>
             </wp:cNvGraphicFramePr>
@@ -5697,7 +5777,7 @@
                   <pic:spPr>
                     <a:xfrm>
                       <a:off x="0" y="0"/>
-                      <a:ext cx="8356463" cy="4688288"/>
+                      <a:ext cx="8390295" cy="4895504"/>
                     </a:xfrm>
                     <a:prstGeom prst="rect">
                       <a:avLst/>
@@ -5757,7 +5837,6 @@
                 <w:szCs w:val="16"/>
                 <w:lang w:val="pt-BR"/>
               </w:rPr>
-              <w:lastRenderedPageBreak/>
               <w:t>Nome na Interface</w:t>
             </w:r>
           </w:p>
@@ -7077,10 +7156,10 @@
           <w:lang w:val="pt-BR" w:eastAsia="pt-BR"/>
         </w:rPr>
         <w:drawing>
-          <wp:inline distT="0" distB="0" distL="0" distR="0" wp14:anchorId="70051006" wp14:editId="62A8A706">
-            <wp:extent cx="8428008" cy="4925683"/>
-            <wp:effectExtent l="0" t="0" r="0" b="8890"/>
-            <wp:docPr id="8" name="Imagem 8"/>
+          <wp:inline distT="0" distB="0" distL="0" distR="0" wp14:anchorId="15ACB97D" wp14:editId="263EF825">
+            <wp:extent cx="8428008" cy="4960189"/>
+            <wp:effectExtent l="0" t="0" r="0" b="0"/>
+            <wp:docPr id="3" name="Imagem 3"/>
             <wp:cNvGraphicFramePr>
               <a:graphicFrameLocks xmlns:a="http://schemas.openxmlformats.org/drawingml/2006/main" noChangeAspect="1"/>
             </wp:cNvGraphicFramePr>
@@ -7100,7 +7179,7 @@
                   <pic:spPr>
                     <a:xfrm>
                       <a:off x="0" y="0"/>
-                      <a:ext cx="8441043" cy="4933301"/>
+                      <a:ext cx="8441043" cy="4967861"/>
                     </a:xfrm>
                     <a:prstGeom prst="rect">
                       <a:avLst/>
@@ -8694,10 +8773,10 @@
           <w:lang w:val="pt-BR" w:eastAsia="pt-BR"/>
         </w:rPr>
         <w:drawing>
-          <wp:inline distT="0" distB="0" distL="0" distR="0" wp14:anchorId="553E534F" wp14:editId="32E5A9C7">
-            <wp:extent cx="8428008" cy="4882551"/>
-            <wp:effectExtent l="0" t="0" r="0" b="0"/>
-            <wp:docPr id="9" name="Imagem 9"/>
+          <wp:inline distT="0" distB="0" distL="0" distR="0" wp14:anchorId="11CF9201" wp14:editId="206D00A8">
+            <wp:extent cx="8551890" cy="5348377"/>
+            <wp:effectExtent l="0" t="0" r="1905" b="5080"/>
+            <wp:docPr id="4" name="Imagem 4"/>
             <wp:cNvGraphicFramePr>
               <a:graphicFrameLocks xmlns:a="http://schemas.openxmlformats.org/drawingml/2006/main" noChangeAspect="1"/>
             </wp:cNvGraphicFramePr>
@@ -8717,7 +8796,7 @@
                   <pic:spPr>
                     <a:xfrm>
                       <a:off x="0" y="0"/>
-                      <a:ext cx="8441043" cy="4890102"/>
+                      <a:ext cx="8559455" cy="5353108"/>
                     </a:xfrm>
                     <a:prstGeom prst="rect">
                       <a:avLst/>
@@ -8776,7 +8855,6 @@
                 <w:szCs w:val="16"/>
                 <w:lang w:val="pt-BR"/>
               </w:rPr>
-              <w:lastRenderedPageBreak/>
               <w:t>Nome na Interface</w:t>
             </w:r>
           </w:p>
@@ -10691,7 +10769,7 @@
         <v:shape id="_x0000_s2050" type="#_x0000_t75" style="position:absolute;left:0;text-align:left;margin-left:275.15pt;margin-top:-5.15pt;width:211.25pt;height:35.9pt;z-index:251661312;mso-position-horizontal-relative:text;mso-position-vertical-relative:text">
           <v:imagedata r:id="rId1" o:title=""/>
         </v:shape>
-        <o:OLEObject Type="Embed" ProgID="PBrush" ShapeID="_x0000_s2050" DrawAspect="Content" ObjectID="_1535290056" r:id="rId2"/>
+        <o:OLEObject Type="Embed" ProgID="PBrush" ShapeID="_x0000_s2050" DrawAspect="Content" ObjectID="_1537265632" r:id="rId2"/>
       </w:pict>
     </w:r>
     <w:r>
@@ -10718,7 +10796,7 @@
         <w:noProof/>
         <w:lang w:val="pt-BR"/>
       </w:rPr>
-      <w:t>15</w:t>
+      <w:t>2</w:t>
     </w:r>
     <w:r>
       <w:rPr>
@@ -16944,7 +17022,7 @@
 </file>
 
 <file path=customXml/itemProps1.xml><?xml version="1.0" encoding="utf-8"?>
-<ds:datastoreItem xmlns:ds="http://schemas.openxmlformats.org/officeDocument/2006/customXml" ds:itemID="{6D6E0386-3BB2-429D-B855-B53054940F5E}">
+<ds:datastoreItem xmlns:ds="http://schemas.openxmlformats.org/officeDocument/2006/customXml" ds:itemID="{029C8369-BFFF-4D0B-932B-ACD600B9A403}">
   <ds:schemaRefs>
     <ds:schemaRef ds:uri="http://schemas.openxmlformats.org/officeDocument/2006/bibliography"/>
   </ds:schemaRefs>

</xml_diff>